<commit_message>
Ajout histogramme pour loi normale
</commit_message>
<xml_diff>
--- a/Rapport.docx
+++ b/Rapport.docx
@@ -27,10 +27,414 @@
       <w:r>
         <w:rPr>
           <w:rFonts w:asciiTheme="majorHAnsi" w:hAnsiTheme="majorHAnsi" w:cstheme="majorHAnsi"/>
+        </w:rPr>
+        <w:t xml:space="preserve">**Discuter des </w:t>
+      </w:r>
+      <w:r>
+        <w:rPr>
+          <w:rFonts w:asciiTheme="majorHAnsi" w:hAnsiTheme="majorHAnsi" w:cstheme="majorHAnsi"/>
+        </w:rPr>
+        <w:t>résultats</w:t>
+      </w:r>
+    </w:p>
+    <w:p>
+      <w:pPr>
+        <w:rPr>
+          <w:rFonts w:asciiTheme="majorHAnsi" w:hAnsiTheme="majorHAnsi" w:cstheme="majorHAnsi"/>
+        </w:rPr>
+      </w:pPr>
+      <w:r>
+        <w:rPr>
+          <w:rFonts w:asciiTheme="majorHAnsi" w:hAnsiTheme="majorHAnsi" w:cstheme="majorHAnsi"/>
+        </w:rPr>
+        <w:t xml:space="preserve">**De la diapositive 6.29, il faut vérifier si </w:t>
+      </w:r>
+      <w:r>
+        <w:rPr>
+          <w:rFonts w:asciiTheme="majorHAnsi" w:hAnsiTheme="majorHAnsi" w:cstheme="majorHAnsi"/>
+        </w:rPr>
+        <w:t>les valeurs</w:t>
+      </w:r>
+      <w:r>
+        <w:rPr>
+          <w:rFonts w:asciiTheme="majorHAnsi" w:hAnsiTheme="majorHAnsi" w:cstheme="majorHAnsi"/>
+        </w:rPr>
+        <w:t xml:space="preserve"> sont normalement </w:t>
+      </w:r>
+      <w:r>
+        <w:rPr>
+          <w:rFonts w:asciiTheme="majorHAnsi" w:hAnsiTheme="majorHAnsi" w:cstheme="majorHAnsi"/>
+        </w:rPr>
+        <w:t>distribuées</w:t>
+      </w:r>
+      <w:r>
+        <w:rPr>
+          <w:rFonts w:asciiTheme="majorHAnsi" w:hAnsiTheme="majorHAnsi" w:cstheme="majorHAnsi"/>
+        </w:rPr>
+        <w:t xml:space="preserve"> ou pas pour savoir prendre Pearson ou </w:t>
+      </w:r>
+      <w:proofErr w:type="spellStart"/>
+      <w:r>
+        <w:rPr>
+          <w:rFonts w:asciiTheme="majorHAnsi" w:hAnsiTheme="majorHAnsi" w:cstheme="majorHAnsi"/>
+        </w:rPr>
+        <w:t>Spearson</w:t>
+      </w:r>
+      <w:proofErr w:type="spellEnd"/>
+      <w:r>
+        <w:rPr>
+          <w:rFonts w:asciiTheme="majorHAnsi" w:hAnsiTheme="majorHAnsi" w:cstheme="majorHAnsi"/>
+        </w:rPr>
+        <w:t>.</w:t>
+      </w:r>
+    </w:p>
+    <w:p>
+      <w:pPr>
+        <w:rPr>
+          <w:rFonts w:asciiTheme="majorHAnsi" w:hAnsiTheme="majorHAnsi" w:cstheme="majorHAnsi"/>
+        </w:rPr>
+      </w:pPr>
+      <w:r>
+        <w:rPr>
+          <w:rFonts w:asciiTheme="majorHAnsi" w:hAnsiTheme="majorHAnsi" w:cstheme="majorHAnsi"/>
+        </w:rPr>
+        <w:t xml:space="preserve">Tout d’abord, il nous fallait savoir les distributions des données, donc nous avons produit trois histogrammes à partir des données fournies.  </w:t>
+      </w:r>
+      <w:r>
+        <w:rPr>
+          <w:rFonts w:asciiTheme="majorHAnsi" w:hAnsiTheme="majorHAnsi" w:cstheme="majorHAnsi"/>
+        </w:rPr>
+        <w:t xml:space="preserve">D’après ces histogrammes, </w:t>
+      </w:r>
+      <w:r>
+        <w:rPr>
+          <w:rFonts w:asciiTheme="majorHAnsi" w:hAnsiTheme="majorHAnsi" w:cstheme="majorHAnsi"/>
+        </w:rPr>
+        <w:t xml:space="preserve">voir ci-dessous, </w:t>
+      </w:r>
+      <w:r>
+        <w:rPr>
+          <w:rFonts w:asciiTheme="majorHAnsi" w:hAnsiTheme="majorHAnsi" w:cstheme="majorHAnsi"/>
+        </w:rPr>
+        <w:t xml:space="preserve">il est impossible de conclure que les données sont normalement distribuées. Toutefois, on remarque que </w:t>
+      </w:r>
+      <w:proofErr w:type="spellStart"/>
+      <w:r>
+        <w:rPr>
+          <w:rFonts w:asciiTheme="majorHAnsi" w:hAnsiTheme="majorHAnsi" w:cstheme="majorHAnsi"/>
+        </w:rPr>
+        <w:t>NoCom</w:t>
+      </w:r>
+      <w:proofErr w:type="spellEnd"/>
+      <w:r>
+        <w:rPr>
+          <w:rFonts w:asciiTheme="majorHAnsi" w:hAnsiTheme="majorHAnsi" w:cstheme="majorHAnsi"/>
+        </w:rPr>
+        <w:t xml:space="preserve"> suit une loi normale repliée</w:t>
+      </w:r>
+      <w:r>
+        <w:rPr>
+          <w:rFonts w:asciiTheme="majorHAnsi" w:hAnsiTheme="majorHAnsi" w:cstheme="majorHAnsi"/>
+        </w:rPr>
+        <w:t xml:space="preserve">. </w:t>
+      </w:r>
+      <w:r>
+        <w:rPr>
+          <w:rFonts w:asciiTheme="majorHAnsi" w:hAnsiTheme="majorHAnsi" w:cstheme="majorHAnsi"/>
+        </w:rPr>
+        <w:t>NCLOC pour sa part affiche une décroissance exponentielle</w:t>
+      </w:r>
+      <w:r>
+        <w:rPr>
+          <w:rFonts w:asciiTheme="majorHAnsi" w:hAnsiTheme="majorHAnsi" w:cstheme="majorHAnsi"/>
+        </w:rPr>
+        <w:t xml:space="preserve"> et DCP ne suit pas sensiblement rien. Pour cette raison, le coefficient de corrélation de </w:t>
+      </w:r>
+      <w:proofErr w:type="spellStart"/>
+      <w:r>
+        <w:rPr>
+          <w:rFonts w:asciiTheme="majorHAnsi" w:hAnsiTheme="majorHAnsi" w:cstheme="majorHAnsi"/>
+        </w:rPr>
+        <w:t>Spearson</w:t>
+      </w:r>
+      <w:proofErr w:type="spellEnd"/>
+      <w:r>
+        <w:rPr>
+          <w:rFonts w:asciiTheme="majorHAnsi" w:hAnsiTheme="majorHAnsi" w:cstheme="majorHAnsi"/>
+        </w:rPr>
+        <w:t xml:space="preserve"> est </w:t>
+      </w:r>
+      <w:r>
+        <w:rPr>
+          <w:rFonts w:asciiTheme="majorHAnsi" w:hAnsiTheme="majorHAnsi" w:cstheme="majorHAnsi"/>
+        </w:rPr>
+        <w:t xml:space="preserve">la technique d’analyse la plus approprié. </w:t>
+      </w:r>
+      <w:r>
+        <w:rPr>
+          <w:rFonts w:asciiTheme="majorHAnsi" w:hAnsiTheme="majorHAnsi" w:cstheme="majorHAnsi"/>
+        </w:rPr>
+        <w:t xml:space="preserve">  </w:t>
+      </w:r>
+      <w:r>
+        <w:rPr>
+          <w:rFonts w:asciiTheme="majorHAnsi" w:hAnsiTheme="majorHAnsi" w:cstheme="majorHAnsi"/>
+        </w:rPr>
+        <w:t xml:space="preserve">  </w:t>
+      </w:r>
+    </w:p>
+    <w:p>
+      <w:pPr>
+        <w:pStyle w:val="Paragraphedeliste"/>
+        <w:numPr>
+          <w:ilvl w:val="0"/>
+          <w:numId w:val="1"/>
+        </w:numPr>
+        <w:rPr>
+          <w:rFonts w:asciiTheme="majorHAnsi" w:hAnsiTheme="majorHAnsi" w:cstheme="majorHAnsi"/>
+        </w:rPr>
+      </w:pPr>
+      <w:r>
+        <w:rPr>
+          <w:rFonts w:asciiTheme="majorHAnsi" w:hAnsiTheme="majorHAnsi" w:cstheme="majorHAnsi"/>
+        </w:rPr>
+        <w:t xml:space="preserve">Histogramme </w:t>
+      </w:r>
+      <w:proofErr w:type="spellStart"/>
+      <w:r>
+        <w:rPr>
+          <w:rFonts w:asciiTheme="majorHAnsi" w:hAnsiTheme="majorHAnsi" w:cstheme="majorHAnsi"/>
+        </w:rPr>
+        <w:t>NoCom</w:t>
+      </w:r>
+      <w:proofErr w:type="spellEnd"/>
+    </w:p>
+    <w:p>
+      <w:pPr>
+        <w:jc w:val="center"/>
+        <w:rPr>
+          <w:rFonts w:asciiTheme="majorHAnsi" w:hAnsiTheme="majorHAnsi" w:cstheme="majorHAnsi"/>
           <w:noProof/>
         </w:rPr>
+      </w:pPr>
+      <w:r>
+        <w:rPr>
+          <w:noProof/>
+        </w:rPr>
         <w:drawing>
-          <wp:inline distT="0" distB="0" distL="0" distR="0" wp14:anchorId="3AD7AA8F" wp14:editId="49969902">
+          <wp:inline distT="0" distB="0" distL="0" distR="0" wp14:anchorId="07E92242" wp14:editId="7D6716F3">
+            <wp:extent cx="4237355" cy="2368061"/>
+            <wp:effectExtent l="0" t="0" r="0" b="0"/>
+            <wp:docPr id="9" name="Image 9"/>
+            <wp:cNvGraphicFramePr>
+              <a:graphicFrameLocks xmlns:a="http://schemas.openxmlformats.org/drawingml/2006/main" noChangeAspect="1"/>
+            </wp:cNvGraphicFramePr>
+            <a:graphic xmlns:a="http://schemas.openxmlformats.org/drawingml/2006/main">
+              <a:graphicData uri="http://schemas.openxmlformats.org/drawingml/2006/picture">
+                <pic:pic xmlns:pic="http://schemas.openxmlformats.org/drawingml/2006/picture">
+                  <pic:nvPicPr>
+                    <pic:cNvPr id="9" name="Image 9"/>
+                    <pic:cNvPicPr>
+                      <a:picLocks noChangeAspect="1"/>
+                    </pic:cNvPicPr>
+                  </pic:nvPicPr>
+                  <pic:blipFill>
+                    <a:blip r:embed="rId5" cstate="print">
+                      <a:extLst>
+                        <a:ext uri="{28A0092B-C50C-407E-A947-70E740481C1C}">
+                          <a14:useLocalDpi xmlns:a14="http://schemas.microsoft.com/office/drawing/2010/main" val="0"/>
+                        </a:ext>
+                      </a:extLst>
+                    </a:blip>
+                    <a:stretch>
+                      <a:fillRect/>
+                    </a:stretch>
+                  </pic:blipFill>
+                  <pic:spPr>
+                    <a:xfrm>
+                      <a:off x="0" y="0"/>
+                      <a:ext cx="4281296" cy="2392618"/>
+                    </a:xfrm>
+                    <a:prstGeom prst="rect">
+                      <a:avLst/>
+                    </a:prstGeom>
+                  </pic:spPr>
+                </pic:pic>
+              </a:graphicData>
+            </a:graphic>
+          </wp:inline>
+        </w:drawing>
+      </w:r>
+    </w:p>
+    <w:p>
+      <w:pPr>
+        <w:pStyle w:val="Paragraphedeliste"/>
+        <w:numPr>
+          <w:ilvl w:val="0"/>
+          <w:numId w:val="1"/>
+        </w:numPr>
+        <w:rPr>
+          <w:rFonts w:asciiTheme="majorHAnsi" w:hAnsiTheme="majorHAnsi" w:cstheme="majorHAnsi"/>
+          <w:noProof/>
+        </w:rPr>
+      </w:pPr>
+      <w:r>
+        <w:rPr>
+          <w:rFonts w:asciiTheme="majorHAnsi" w:hAnsiTheme="majorHAnsi" w:cstheme="majorHAnsi"/>
+          <w:noProof/>
+        </w:rPr>
+        <w:t>Histogramme NCLOC </w:t>
+      </w:r>
+    </w:p>
+    <w:p>
+      <w:pPr>
+        <w:jc w:val="center"/>
+        <w:rPr>
+          <w:rFonts w:asciiTheme="majorHAnsi" w:hAnsiTheme="majorHAnsi" w:cstheme="majorHAnsi"/>
+        </w:rPr>
+      </w:pPr>
+      <w:r>
+        <w:rPr>
+          <w:rFonts w:asciiTheme="majorHAnsi" w:hAnsiTheme="majorHAnsi" w:cstheme="majorHAnsi"/>
+          <w:noProof/>
+        </w:rPr>
+        <w:drawing>
+          <wp:inline distT="0" distB="0" distL="0" distR="0" wp14:anchorId="0F91764C" wp14:editId="0818A903">
+            <wp:extent cx="4237355" cy="2667000"/>
+            <wp:effectExtent l="0" t="0" r="0" b="0"/>
+            <wp:docPr id="6" name="Image 6"/>
+            <wp:cNvGraphicFramePr>
+              <a:graphicFrameLocks xmlns:a="http://schemas.openxmlformats.org/drawingml/2006/main" noChangeAspect="1"/>
+            </wp:cNvGraphicFramePr>
+            <a:graphic xmlns:a="http://schemas.openxmlformats.org/drawingml/2006/main">
+              <a:graphicData uri="http://schemas.openxmlformats.org/drawingml/2006/picture">
+                <pic:pic xmlns:pic="http://schemas.openxmlformats.org/drawingml/2006/picture">
+                  <pic:nvPicPr>
+                    <pic:cNvPr id="6" name="Image 6"/>
+                    <pic:cNvPicPr/>
+                  </pic:nvPicPr>
+                  <pic:blipFill>
+                    <a:blip r:embed="rId6" cstate="print">
+                      <a:extLst>
+                        <a:ext uri="{28A0092B-C50C-407E-A947-70E740481C1C}">
+                          <a14:useLocalDpi xmlns:a14="http://schemas.microsoft.com/office/drawing/2010/main" val="0"/>
+                        </a:ext>
+                      </a:extLst>
+                    </a:blip>
+                    <a:stretch>
+                      <a:fillRect/>
+                    </a:stretch>
+                  </pic:blipFill>
+                  <pic:spPr>
+                    <a:xfrm>
+                      <a:off x="0" y="0"/>
+                      <a:ext cx="4311994" cy="2713978"/>
+                    </a:xfrm>
+                    <a:prstGeom prst="rect">
+                      <a:avLst/>
+                    </a:prstGeom>
+                  </pic:spPr>
+                </pic:pic>
+              </a:graphicData>
+            </a:graphic>
+          </wp:inline>
+        </w:drawing>
+      </w:r>
+    </w:p>
+    <w:p>
+      <w:pPr>
+        <w:pStyle w:val="Paragraphedeliste"/>
+        <w:numPr>
+          <w:ilvl w:val="0"/>
+          <w:numId w:val="1"/>
+        </w:numPr>
+        <w:rPr>
+          <w:rFonts w:asciiTheme="majorHAnsi" w:hAnsiTheme="majorHAnsi" w:cstheme="majorHAnsi"/>
+        </w:rPr>
+      </w:pPr>
+      <w:r>
+        <w:rPr>
+          <w:rFonts w:asciiTheme="majorHAnsi" w:hAnsiTheme="majorHAnsi" w:cstheme="majorHAnsi"/>
+        </w:rPr>
+        <w:lastRenderedPageBreak/>
+        <w:t>Histogramme DCP</w:t>
+      </w:r>
+    </w:p>
+    <w:p>
+      <w:pPr>
+        <w:jc w:val="center"/>
+        <w:rPr>
+          <w:rFonts w:asciiTheme="majorHAnsi" w:hAnsiTheme="majorHAnsi" w:cstheme="majorHAnsi"/>
+        </w:rPr>
+      </w:pPr>
+      <w:r>
+        <w:rPr>
+          <w:rFonts w:asciiTheme="majorHAnsi" w:hAnsiTheme="majorHAnsi" w:cstheme="majorHAnsi"/>
+          <w:noProof/>
+        </w:rPr>
+        <w:drawing>
+          <wp:inline distT="0" distB="0" distL="0" distR="0" wp14:anchorId="169E81D8" wp14:editId="7CEE6D72">
+            <wp:extent cx="4231327" cy="2373923"/>
+            <wp:effectExtent l="0" t="0" r="0" b="7620"/>
+            <wp:docPr id="7" name="Image 7"/>
+            <wp:cNvGraphicFramePr>
+              <a:graphicFrameLocks xmlns:a="http://schemas.openxmlformats.org/drawingml/2006/main" noChangeAspect="1"/>
+            </wp:cNvGraphicFramePr>
+            <a:graphic xmlns:a="http://schemas.openxmlformats.org/drawingml/2006/main">
+              <a:graphicData uri="http://schemas.openxmlformats.org/drawingml/2006/picture">
+                <pic:pic xmlns:pic="http://schemas.openxmlformats.org/drawingml/2006/picture">
+                  <pic:nvPicPr>
+                    <pic:cNvPr id="7" name="Image 7"/>
+                    <pic:cNvPicPr/>
+                  </pic:nvPicPr>
+                  <pic:blipFill>
+                    <a:blip r:embed="rId7" cstate="print">
+                      <a:extLst>
+                        <a:ext uri="{28A0092B-C50C-407E-A947-70E740481C1C}">
+                          <a14:useLocalDpi xmlns:a14="http://schemas.microsoft.com/office/drawing/2010/main" val="0"/>
+                        </a:ext>
+                      </a:extLst>
+                    </a:blip>
+                    <a:stretch>
+                      <a:fillRect/>
+                    </a:stretch>
+                  </pic:blipFill>
+                  <pic:spPr>
+                    <a:xfrm>
+                      <a:off x="0" y="0"/>
+                      <a:ext cx="4287614" cy="2405502"/>
+                    </a:xfrm>
+                    <a:prstGeom prst="rect">
+                      <a:avLst/>
+                    </a:prstGeom>
+                  </pic:spPr>
+                </pic:pic>
+              </a:graphicData>
+            </a:graphic>
+          </wp:inline>
+        </w:drawing>
+      </w:r>
+    </w:p>
+    <w:p>
+      <w:pPr>
+        <w:rPr>
+          <w:rFonts w:asciiTheme="majorHAnsi" w:hAnsiTheme="majorHAnsi" w:cstheme="majorHAnsi"/>
+        </w:rPr>
+      </w:pPr>
+    </w:p>
+    <w:p>
+      <w:pPr>
+        <w:rPr>
+          <w:rFonts w:asciiTheme="majorHAnsi" w:hAnsiTheme="majorHAnsi" w:cstheme="majorHAnsi"/>
+        </w:rPr>
+      </w:pPr>
+      <w:r>
+        <w:rPr>
+          <w:rFonts w:asciiTheme="majorHAnsi" w:hAnsiTheme="majorHAnsi" w:cstheme="majorHAnsi"/>
+          <w:noProof/>
+        </w:rPr>
+        <w:drawing>
+          <wp:inline distT="0" distB="0" distL="0" distR="0" wp14:anchorId="37760F64" wp14:editId="473930F7">
             <wp:extent cx="3053862" cy="2230690"/>
             <wp:effectExtent l="0" t="0" r="0" b="0"/>
             <wp:docPr id="1" name="Image 1"/>
@@ -45,7 +449,7 @@
                     <pic:cNvPicPr/>
                   </pic:nvPicPr>
                   <pic:blipFill>
-                    <a:blip r:embed="rId4" cstate="print">
+                    <a:blip r:embed="rId8" cstate="print">
                       <a:extLst>
                         <a:ext uri="{28A0092B-C50C-407E-A947-70E740481C1C}">
                           <a14:useLocalDpi xmlns:a14="http://schemas.microsoft.com/office/drawing/2010/main" val="0"/>
@@ -84,7 +488,7 @@
           <w:noProof/>
         </w:rPr>
         <w:drawing>
-          <wp:inline distT="0" distB="0" distL="0" distR="0" wp14:anchorId="1A25EF43" wp14:editId="3CF0954B">
+          <wp:inline distT="0" distB="0" distL="0" distR="0" wp14:anchorId="78185210" wp14:editId="581123F3">
             <wp:extent cx="3042138" cy="2214651"/>
             <wp:effectExtent l="0" t="0" r="6350" b="0"/>
             <wp:docPr id="2" name="Image 2"/>
@@ -99,7 +503,7 @@
                     <pic:cNvPicPr/>
                   </pic:nvPicPr>
                   <pic:blipFill>
-                    <a:blip r:embed="rId5" cstate="print">
+                    <a:blip r:embed="rId9" cstate="print">
                       <a:extLst>
                         <a:ext uri="{28A0092B-C50C-407E-A947-70E740481C1C}">
                           <a14:useLocalDpi xmlns:a14="http://schemas.microsoft.com/office/drawing/2010/main" val="0"/>
@@ -137,8 +541,9 @@
           <w:rFonts w:asciiTheme="majorHAnsi" w:hAnsiTheme="majorHAnsi" w:cstheme="majorHAnsi"/>
           <w:noProof/>
         </w:rPr>
+        <w:lastRenderedPageBreak/>
         <w:drawing>
-          <wp:inline distT="0" distB="0" distL="0" distR="0" wp14:anchorId="7DF73C6F" wp14:editId="364972A7">
+          <wp:inline distT="0" distB="0" distL="0" distR="0" wp14:anchorId="7DAF59AE" wp14:editId="4B106770">
             <wp:extent cx="3054235" cy="2233246"/>
             <wp:effectExtent l="0" t="0" r="0" b="0"/>
             <wp:docPr id="3" name="Image 3"/>
@@ -153,7 +558,7 @@
                     <pic:cNvPicPr/>
                   </pic:nvPicPr>
                   <pic:blipFill>
-                    <a:blip r:embed="rId6" cstate="print">
+                    <a:blip r:embed="rId10" cstate="print">
                       <a:extLst>
                         <a:ext uri="{28A0092B-C50C-407E-A947-70E740481C1C}">
                           <a14:useLocalDpi xmlns:a14="http://schemas.microsoft.com/office/drawing/2010/main" val="0"/>
@@ -186,32 +591,6 @@
           <w:rFonts w:asciiTheme="majorHAnsi" w:hAnsiTheme="majorHAnsi" w:cstheme="majorHAnsi"/>
         </w:rPr>
       </w:pPr>
-      <w:r>
-        <w:rPr>
-          <w:rFonts w:asciiTheme="majorHAnsi" w:hAnsiTheme="majorHAnsi" w:cstheme="majorHAnsi"/>
-        </w:rPr>
-        <w:t xml:space="preserve">**Discuter des </w:t>
-      </w:r>
-      <w:r>
-        <w:rPr>
-          <w:rFonts w:asciiTheme="majorHAnsi" w:hAnsiTheme="majorHAnsi" w:cstheme="majorHAnsi"/>
-        </w:rPr>
-        <w:t>résultats</w:t>
-      </w:r>
-    </w:p>
-    <w:p>
-      <w:pPr>
-        <w:rPr>
-          <w:rFonts w:asciiTheme="majorHAnsi" w:hAnsiTheme="majorHAnsi" w:cstheme="majorHAnsi"/>
-        </w:rPr>
-      </w:pPr>
-    </w:p>
-    <w:p>
-      <w:pPr>
-        <w:rPr>
-          <w:rFonts w:asciiTheme="majorHAnsi" w:hAnsiTheme="majorHAnsi" w:cstheme="majorHAnsi"/>
-        </w:rPr>
-      </w:pPr>
     </w:p>
     <w:p>
       <w:pPr>
@@ -229,7 +608,6 @@
           <w:bCs/>
           <w:u w:val="single"/>
         </w:rPr>
-        <w:lastRenderedPageBreak/>
         <w:t>Tache #2 :</w:t>
       </w:r>
     </w:p>
@@ -260,7 +638,7 @@
                     <pic:cNvPicPr/>
                   </pic:nvPicPr>
                   <pic:blipFill>
-                    <a:blip r:embed="rId7" cstate="print">
+                    <a:blip r:embed="rId11" cstate="print">
                       <a:extLst>
                         <a:ext uri="{28A0092B-C50C-407E-A947-70E740481C1C}">
                           <a14:useLocalDpi xmlns:a14="http://schemas.microsoft.com/office/drawing/2010/main" val="0"/>
@@ -314,7 +692,7 @@
                     <pic:cNvPicPr/>
                   </pic:nvPicPr>
                   <pic:blipFill>
-                    <a:blip r:embed="rId8" cstate="print">
+                    <a:blip r:embed="rId12" cstate="print">
                       <a:extLst>
                         <a:ext uri="{28A0092B-C50C-407E-A947-70E740481C1C}">
                           <a14:useLocalDpi xmlns:a14="http://schemas.microsoft.com/office/drawing/2010/main" val="0"/>
@@ -368,6 +746,103 @@
     </w:sectPr>
   </w:body>
 </w:document>
+</file>
+
+<file path=word/numbering.xml><?xml version="1.0" encoding="utf-8"?>
+<w:numbering xmlns:wpc="http://schemas.microsoft.com/office/word/2010/wordprocessingCanvas" xmlns:cx="http://schemas.microsoft.com/office/drawing/2014/chartex" xmlns:cx1="http://schemas.microsoft.com/office/drawing/2015/9/8/chartex" xmlns:cx2="http://schemas.microsoft.com/office/drawing/2015/10/21/chartex" xmlns:cx3="http://schemas.microsoft.com/office/drawing/2016/5/9/chartex" xmlns:cx4="http://schemas.microsoft.com/office/drawing/2016/5/10/chartex" xmlns:cx5="http://schemas.microsoft.com/office/drawing/2016/5/11/chartex" xmlns:cx6="http://schemas.microsoft.com/office/drawing/2016/5/12/chartex" xmlns:cx7="http://schemas.microsoft.com/office/drawing/2016/5/13/chartex" xmlns:cx8="http://schemas.microsoft.com/office/drawing/2016/5/14/chartex" xmlns:mc="http://schemas.openxmlformats.org/markup-compatibility/2006" xmlns:aink="http://schemas.microsoft.com/office/drawing/2016/ink" xmlns:am3d="http://schemas.microsoft.com/office/drawing/2017/model3d" xmlns:o="urn:schemas-microsoft-com:office:office" xmlns:oel="http://schemas.microsoft.com/office/2019/extlst" xmlns:r="http://schemas.openxmlformats.org/officeDocument/2006/relationships" xmlns:m="http://schemas.openxmlformats.org/officeDocument/2006/math" xmlns:v="urn:schemas-microsoft-com:vml" xmlns:wp14="http://schemas.microsoft.com/office/word/2010/wordprocessingDrawing" xmlns:wp="http://schemas.openxmlformats.org/drawingml/2006/wordprocessingDrawing" xmlns:w10="urn:schemas-microsoft-com:office:word" xmlns:w="http://schemas.openxmlformats.org/wordprocessingml/2006/main" xmlns:w14="http://schemas.microsoft.com/office/word/2010/wordml" xmlns:w15="http://schemas.microsoft.com/office/word/2012/wordml" xmlns:w16cex="http://schemas.microsoft.com/office/word/2018/wordml/cex" xmlns:w16cid="http://schemas.microsoft.com/office/word/2016/wordml/cid" xmlns:w16="http://schemas.microsoft.com/office/word/2018/wordml" xmlns:w16sdtdh="http://schemas.microsoft.com/office/word/2020/wordml/sdtdatahash" xmlns:w16se="http://schemas.microsoft.com/office/word/2015/wordml/symex" xmlns:wpg="http://schemas.microsoft.com/office/word/2010/wordprocessingGroup" xmlns:wpi="http://schemas.microsoft.com/office/word/2010/wordprocessingInk" xmlns:wne="http://schemas.microsoft.com/office/word/2006/wordml" xmlns:wps="http://schemas.microsoft.com/office/word/2010/wordprocessingShape" mc:Ignorable="w14 w15 w16se w16cid w16 w16cex w16sdtdh wp14">
+  <w:abstractNum w:abstractNumId="0" w15:restartNumberingAfterBreak="0">
+    <w:nsid w:val="5293106F"/>
+    <w:multiLevelType w:val="hybridMultilevel"/>
+    <w:tmpl w:val="570E0572"/>
+    <w:lvl w:ilvl="0" w:tplc="40D216E2">
+      <w:start w:val="1"/>
+      <w:numFmt w:val="decimal"/>
+      <w:lvlText w:val="%1."/>
+      <w:lvlJc w:val="left"/>
+      <w:pPr>
+        <w:ind w:left="1068" w:hanging="360"/>
+      </w:pPr>
+      <w:rPr>
+        <w:rFonts w:hint="default"/>
+      </w:rPr>
+    </w:lvl>
+    <w:lvl w:ilvl="1" w:tplc="0C0C0019" w:tentative="1">
+      <w:start w:val="1"/>
+      <w:numFmt w:val="lowerLetter"/>
+      <w:lvlText w:val="%2."/>
+      <w:lvlJc w:val="left"/>
+      <w:pPr>
+        <w:ind w:left="1788" w:hanging="360"/>
+      </w:pPr>
+    </w:lvl>
+    <w:lvl w:ilvl="2" w:tplc="0C0C001B" w:tentative="1">
+      <w:start w:val="1"/>
+      <w:numFmt w:val="lowerRoman"/>
+      <w:lvlText w:val="%3."/>
+      <w:lvlJc w:val="right"/>
+      <w:pPr>
+        <w:ind w:left="2508" w:hanging="180"/>
+      </w:pPr>
+    </w:lvl>
+    <w:lvl w:ilvl="3" w:tplc="0C0C000F" w:tentative="1">
+      <w:start w:val="1"/>
+      <w:numFmt w:val="decimal"/>
+      <w:lvlText w:val="%4."/>
+      <w:lvlJc w:val="left"/>
+      <w:pPr>
+        <w:ind w:left="3228" w:hanging="360"/>
+      </w:pPr>
+    </w:lvl>
+    <w:lvl w:ilvl="4" w:tplc="0C0C0019" w:tentative="1">
+      <w:start w:val="1"/>
+      <w:numFmt w:val="lowerLetter"/>
+      <w:lvlText w:val="%5."/>
+      <w:lvlJc w:val="left"/>
+      <w:pPr>
+        <w:ind w:left="3948" w:hanging="360"/>
+      </w:pPr>
+    </w:lvl>
+    <w:lvl w:ilvl="5" w:tplc="0C0C001B" w:tentative="1">
+      <w:start w:val="1"/>
+      <w:numFmt w:val="lowerRoman"/>
+      <w:lvlText w:val="%6."/>
+      <w:lvlJc w:val="right"/>
+      <w:pPr>
+        <w:ind w:left="4668" w:hanging="180"/>
+      </w:pPr>
+    </w:lvl>
+    <w:lvl w:ilvl="6" w:tplc="0C0C000F" w:tentative="1">
+      <w:start w:val="1"/>
+      <w:numFmt w:val="decimal"/>
+      <w:lvlText w:val="%7."/>
+      <w:lvlJc w:val="left"/>
+      <w:pPr>
+        <w:ind w:left="5388" w:hanging="360"/>
+      </w:pPr>
+    </w:lvl>
+    <w:lvl w:ilvl="7" w:tplc="0C0C0019" w:tentative="1">
+      <w:start w:val="1"/>
+      <w:numFmt w:val="lowerLetter"/>
+      <w:lvlText w:val="%8."/>
+      <w:lvlJc w:val="left"/>
+      <w:pPr>
+        <w:ind w:left="6108" w:hanging="360"/>
+      </w:pPr>
+    </w:lvl>
+    <w:lvl w:ilvl="8" w:tplc="0C0C001B" w:tentative="1">
+      <w:start w:val="1"/>
+      <w:numFmt w:val="lowerRoman"/>
+      <w:lvlText w:val="%9."/>
+      <w:lvlJc w:val="right"/>
+      <w:pPr>
+        <w:ind w:left="6828" w:hanging="180"/>
+      </w:pPr>
+    </w:lvl>
+  </w:abstractNum>
+  <w:num w:numId="1" w16cid:durableId="1113669066">
+    <w:abstractNumId w:val="0"/>
+  </w:num>
+</w:numbering>
 </file>
 
 <file path=word/styles.xml><?xml version="1.0" encoding="utf-8"?>
@@ -796,6 +1271,17 @@
     <w:semiHidden/>
     <w:unhideWhenUsed/>
   </w:style>
+  <w:style w:type="paragraph" w:styleId="Paragraphedeliste">
+    <w:name w:val="List Paragraph"/>
+    <w:basedOn w:val="Normal"/>
+    <w:uiPriority w:val="34"/>
+    <w:qFormat/>
+    <w:rsid w:val="00E76931"/>
+    <w:pPr>
+      <w:ind w:left="720"/>
+      <w:contextualSpacing/>
+    </w:pPr>
+  </w:style>
 </w:styles>
 </file>
 

</xml_diff>

<commit_message>
finalisation de la tâche 3
</commit_message>
<xml_diff>
--- a/Rapport.docx
+++ b/Rapport.docx
@@ -1,6 +1,6 @@
 
 <file path=word/document.xml><?xml version="1.0" encoding="utf-8"?>
-<w:document xmlns:wpc="http://schemas.microsoft.com/office/word/2010/wordprocessingCanvas" xmlns:cx="http://schemas.microsoft.com/office/drawing/2014/chartex" xmlns:cx1="http://schemas.microsoft.com/office/drawing/2015/9/8/chartex" xmlns:cx2="http://schemas.microsoft.com/office/drawing/2015/10/21/chartex" xmlns:cx3="http://schemas.microsoft.com/office/drawing/2016/5/9/chartex" xmlns:cx4="http://schemas.microsoft.com/office/drawing/2016/5/10/chartex" xmlns:cx5="http://schemas.microsoft.com/office/drawing/2016/5/11/chartex" xmlns:cx6="http://schemas.microsoft.com/office/drawing/2016/5/12/chartex" xmlns:cx7="http://schemas.microsoft.com/office/drawing/2016/5/13/chartex" xmlns:cx8="http://schemas.microsoft.com/office/drawing/2016/5/14/chartex" xmlns:mc="http://schemas.openxmlformats.org/markup-compatibility/2006" xmlns:aink="http://schemas.microsoft.com/office/drawing/2016/ink" xmlns:am3d="http://schemas.microsoft.com/office/drawing/2017/model3d" xmlns:o="urn:schemas-microsoft-com:office:office" xmlns:oel="http://schemas.microsoft.com/office/2019/extlst" xmlns:r="http://schemas.openxmlformats.org/officeDocument/2006/relationships" xmlns:m="http://schemas.openxmlformats.org/officeDocument/2006/math" xmlns:v="urn:schemas-microsoft-com:vml" xmlns:wp14="http://schemas.microsoft.com/office/word/2010/wordprocessingDrawing" xmlns:wp="http://schemas.openxmlformats.org/drawingml/2006/wordprocessingDrawing" xmlns:w10="urn:schemas-microsoft-com:office:word" xmlns:w="http://schemas.openxmlformats.org/wordprocessingml/2006/main" xmlns:w14="http://schemas.microsoft.com/office/word/2010/wordml" xmlns:w15="http://schemas.microsoft.com/office/word/2012/wordml" xmlns:w16cex="http://schemas.microsoft.com/office/word/2018/wordml/cex" xmlns:w16cid="http://schemas.microsoft.com/office/word/2016/wordml/cid" xmlns:w16="http://schemas.microsoft.com/office/word/2018/wordml" xmlns:w16sdtdh="http://schemas.microsoft.com/office/word/2020/wordml/sdtdatahash" xmlns:w16se="http://schemas.microsoft.com/office/word/2015/wordml/symex" xmlns:wpg="http://schemas.microsoft.com/office/word/2010/wordprocessingGroup" xmlns:wpi="http://schemas.microsoft.com/office/word/2010/wordprocessingInk" xmlns:wne="http://schemas.microsoft.com/office/word/2006/wordml" xmlns:wps="http://schemas.microsoft.com/office/word/2010/wordprocessingShape" mc:Ignorable="w14 w15 w16se w16cid w16 w16cex w16sdtdh wp14">
+<w:document xmlns:wpc="http://schemas.microsoft.com/office/word/2010/wordprocessingCanvas" xmlns:cx="http://schemas.microsoft.com/office/drawing/2014/chartex" xmlns:cx1="http://schemas.microsoft.com/office/drawing/2015/9/8/chartex" xmlns:cx2="http://schemas.microsoft.com/office/drawing/2015/10/21/chartex" xmlns:cx3="http://schemas.microsoft.com/office/drawing/2016/5/9/chartex" xmlns:cx4="http://schemas.microsoft.com/office/drawing/2016/5/10/chartex" xmlns:cx5="http://schemas.microsoft.com/office/drawing/2016/5/11/chartex" xmlns:cx6="http://schemas.microsoft.com/office/drawing/2016/5/12/chartex" xmlns:cx7="http://schemas.microsoft.com/office/drawing/2016/5/13/chartex" xmlns:cx8="http://schemas.microsoft.com/office/drawing/2016/5/14/chartex" xmlns:mc="http://schemas.openxmlformats.org/markup-compatibility/2006" xmlns:aink="http://schemas.microsoft.com/office/drawing/2016/ink" xmlns:am3d="http://schemas.microsoft.com/office/drawing/2017/model3d" xmlns:o="urn:schemas-microsoft-com:office:office" xmlns:oel="http://schemas.microsoft.com/office/2019/extlst" xmlns:r="http://schemas.openxmlformats.org/officeDocument/2006/relationships" xmlns:m="http://schemas.openxmlformats.org/officeDocument/2006/math" xmlns:v="urn:schemas-microsoft-com:vml" xmlns:wp14="http://schemas.microsoft.com/office/word/2010/wordprocessingDrawing" xmlns:wp="http://schemas.openxmlformats.org/drawingml/2006/wordprocessingDrawing" xmlns:w10="urn:schemas-microsoft-com:office:word" xmlns:w="http://schemas.openxmlformats.org/wordprocessingml/2006/main" xmlns:w14="http://schemas.microsoft.com/office/word/2010/wordml" xmlns:w15="http://schemas.microsoft.com/office/word/2012/wordml" xmlns:w16cex="http://schemas.microsoft.com/office/word/2018/wordml/cex" xmlns:w16cid="http://schemas.microsoft.com/office/word/2016/wordml/cid" xmlns:w16="http://schemas.microsoft.com/office/word/2018/wordml" xmlns:w16sdtdh="http://schemas.microsoft.com/office/word/2020/wordml/sdtdatahash" xmlns:w16se="http://schemas.microsoft.com/office/word/2015/wordml/symex" xmlns:wpg="http://schemas.microsoft.com/office/word/2010/wordprocessingGroup" xmlns:wpi="http://schemas.microsoft.com/office/word/2010/wordprocessingInk" xmlns:wne="http://schemas.microsoft.com/office/word/2006/wordml" xmlns:wps="http://schemas.microsoft.com/office/word/2010/wordprocessingShape" xmlns:a="http://schemas.openxmlformats.org/drawingml/2006/main" xmlns:pic="http://schemas.openxmlformats.org/drawingml/2006/picture" xmlns:a14="http://schemas.microsoft.com/office/drawing/2010/main" mc:Ignorable="w14 w15 w16se w16cid w16 w16cex w16sdtdh wp14">
   <w:body>
     <w:p>
       <w:pPr>
@@ -753,6 +753,11 @@
         </w:rPr>
         <w:lastRenderedPageBreak/>
         <w:tab/>
+      </w:r>
+      <w:r>
+        <w:rPr>
+          <w:rFonts w:asciiTheme="majorHAnsi" w:hAnsiTheme="majorHAnsi" w:cstheme="majorHAnsi"/>
+        </w:rPr>
         <w:t>Graphique 1 </w:t>
       </w:r>
     </w:p>
@@ -899,9 +904,9 @@
       </w:pPr>
       <w:r>
         <w:rPr>
-          <w:rFonts w:asciiTheme="majorHAnsi" w:hAnsiTheme="majorHAnsi" w:cstheme="majorHAnsi"/>
-          <w:b/>
-          <w:bCs/>
+          <w:rFonts w:ascii="Calibri Light" w:hAnsi="Calibri Light" w:cs="Calibri Light" w:asciiTheme="majorAscii" w:hAnsiTheme="majorAscii" w:cstheme="majorAscii"/>
+          <w:b w:val="1"/>
+          <w:bCs w:val="1"/>
           <w:u w:val="single"/>
         </w:rPr>
         <w:t>Tache #3 :</w:t>
@@ -909,311 +914,261 @@
     </w:p>
     <w:p>
       <w:pPr>
-        <w:rPr>
-          <w:rFonts w:asciiTheme="majorHAnsi" w:hAnsiTheme="majorHAnsi" w:cstheme="majorBidi"/>
-        </w:rPr>
-      </w:pPr>
-      <w:r>
-        <w:rPr>
-          <w:rFonts w:asciiTheme="majorHAnsi" w:hAnsiTheme="majorHAnsi" w:cstheme="majorBidi"/>
-        </w:rPr>
-        <w:t xml:space="preserve">Pour cette analyse, nous voulons évaluer l’hypothèses suivante : </w:t>
-      </w:r>
-      <w:r>
-        <w:rPr>
-          <w:rFonts w:asciiTheme="majorHAnsi" w:hAnsiTheme="majorHAnsi" w:cstheme="majorBidi"/>
-        </w:rPr>
-        <w:t xml:space="preserve">« les classes qui ont été modifiées plus de 10 fois sont mieux commentées que celles qui ont été modifiées moins de 10 fois ». Pour ce faire nous </w:t>
-      </w:r>
-      <w:r>
-        <w:rPr>
-          <w:rFonts w:asciiTheme="majorHAnsi" w:hAnsiTheme="majorHAnsi" w:cstheme="majorBidi"/>
-        </w:rPr>
-        <w:t>devons</w:t>
-      </w:r>
-      <w:r>
-        <w:rPr>
-          <w:rFonts w:asciiTheme="majorHAnsi" w:hAnsiTheme="majorHAnsi" w:cstheme="majorBidi"/>
-        </w:rPr>
-        <w:t xml:space="preserve"> déterminer une quasi-expérience. </w:t>
-      </w:r>
-    </w:p>
-    <w:p>
-      <w:pPr>
-        <w:rPr>
-          <w:rFonts w:asciiTheme="majorHAnsi" w:hAnsiTheme="majorHAnsi" w:cstheme="majorBidi"/>
-        </w:rPr>
-      </w:pPr>
-      <w:r>
-        <w:rPr>
-          <w:rFonts w:asciiTheme="majorHAnsi" w:hAnsiTheme="majorHAnsi" w:cstheme="majorBidi"/>
+        <w:spacing w:after="160" w:line="259" w:lineRule="auto"/>
+        <w:rPr>
+          <w:rFonts w:ascii="Calibri Light" w:hAnsi="Calibri Light" w:eastAsia="Calibri Light" w:cs="Calibri Light"/>
+          <w:b w:val="0"/>
+          <w:bCs w:val="0"/>
+          <w:i w:val="0"/>
+          <w:iCs w:val="0"/>
+          <w:noProof w:val="0"/>
+          <w:sz w:val="22"/>
+          <w:szCs w:val="22"/>
+          <w:lang w:val="fr-CA"/>
+        </w:rPr>
+      </w:pPr>
+      <w:r>
+        <w:rPr>
+          <w:rFonts w:ascii="Calibri Light" w:hAnsi="Calibri Light" w:eastAsia="Calibri Light" w:cs="Calibri Light"/>
+          <w:b w:val="0"/>
+          <w:bCs w:val="0"/>
+          <w:i w:val="0"/>
+          <w:iCs w:val="0"/>
+          <w:noProof w:val="0"/>
+          <w:sz w:val="22"/>
+          <w:szCs w:val="22"/>
+          <w:lang w:val="fr-CA"/>
+        </w:rPr>
+        <w:t xml:space="preserve">Pour cette analyse, nous voulons évaluer l’hypothèses suivante : « les classes qui ont été modifiées plus de 10 fois sont mieux commentées que celles qui ont été modifiées moins de 10 fois ». Pour ce faire nous devons déterminer une quasi-expérience. </w:t>
+      </w:r>
+    </w:p>
+    <w:p>
+      <w:pPr>
+        <w:spacing w:after="160" w:line="259" w:lineRule="auto"/>
+        <w:rPr>
+          <w:rFonts w:ascii="Calibri Light" w:hAnsi="Calibri Light" w:eastAsia="Calibri Light" w:cs="Calibri Light"/>
+          <w:b w:val="0"/>
+          <w:bCs w:val="0"/>
+          <w:i w:val="0"/>
+          <w:iCs w:val="0"/>
+          <w:noProof w:val="0"/>
+          <w:sz w:val="22"/>
+          <w:szCs w:val="22"/>
+          <w:lang w:val="fr-CA"/>
+        </w:rPr>
+      </w:pPr>
+      <w:r>
+        <w:rPr>
+          <w:rFonts w:ascii="Calibri Light" w:hAnsi="Calibri Light" w:eastAsia="Calibri Light" w:cs="Calibri Light"/>
+          <w:b w:val="0"/>
+          <w:bCs w:val="0"/>
+          <w:i w:val="0"/>
+          <w:iCs w:val="0"/>
+          <w:noProof w:val="0"/>
+          <w:sz w:val="22"/>
+          <w:szCs w:val="22"/>
+          <w:lang w:val="fr-CA"/>
+        </w:rPr>
+        <w:t>Le choix d’une quasi-expérience comme étude se justifie très bien par le fait que notre hypothèse prend en considération un échantillon des variables indépendantes et l’on veut une généralisation des résultats, donc l’expérience est le meilleur choix. Ensuite, nos groupes sont définis à partir nos variables, donc on fait une affectation contrôlée et le traitement des cas n’est pas contrôlé. Ce qui résulte avec le choix d’une quasi-expérience.</w:t>
+      </w:r>
+    </w:p>
+    <w:p>
+      <w:pPr>
+        <w:spacing w:after="160" w:line="259" w:lineRule="auto"/>
+        <w:rPr>
+          <w:rFonts w:ascii="Calibri Light" w:hAnsi="Calibri Light" w:eastAsia="Calibri Light" w:cs="Calibri Light"/>
+          <w:b w:val="0"/>
+          <w:bCs w:val="0"/>
+          <w:i w:val="0"/>
+          <w:iCs w:val="0"/>
+          <w:noProof w:val="0"/>
+          <w:sz w:val="22"/>
+          <w:szCs w:val="22"/>
+          <w:lang w:val="fr-CA"/>
+        </w:rPr>
+      </w:pPr>
+      <w:r>
+        <w:rPr>
+          <w:rFonts w:ascii="Calibri Light" w:hAnsi="Calibri Light" w:eastAsia="Calibri Light" w:cs="Calibri Light"/>
+          <w:b w:val="0"/>
+          <w:bCs w:val="0"/>
+          <w:i w:val="0"/>
+          <w:iCs w:val="0"/>
+          <w:noProof w:val="0"/>
+          <w:sz w:val="22"/>
+          <w:szCs w:val="22"/>
+          <w:lang w:val="fr-CA"/>
         </w:rPr>
         <w:t>Hypothèse : les classes qui ont été modifiées plus de 10 fois sont mieux commentées que celles qui ont été modifiées moins de 10 fois.</w:t>
       </w:r>
     </w:p>
     <w:p>
       <w:pPr>
-        <w:rPr>
-          <w:rFonts w:asciiTheme="majorHAnsi" w:hAnsiTheme="majorHAnsi" w:cstheme="majorBidi"/>
-        </w:rPr>
-      </w:pPr>
-      <w:r>
-        <w:rPr>
-          <w:rFonts w:asciiTheme="majorHAnsi" w:hAnsiTheme="majorHAnsi" w:cstheme="majorBidi"/>
-        </w:rPr>
-        <w:t>Variables : Indépendantes : N</w:t>
-      </w:r>
-      <w:r>
-        <w:rPr>
-          <w:rFonts w:asciiTheme="majorHAnsi" w:hAnsiTheme="majorHAnsi" w:cstheme="majorBidi"/>
-        </w:rPr>
-        <w:t>oC</w:t>
-      </w:r>
-      <w:r>
-        <w:rPr>
-          <w:rFonts w:asciiTheme="majorHAnsi" w:hAnsiTheme="majorHAnsi" w:cstheme="majorBidi"/>
-        </w:rPr>
-        <w:t>om</w:t>
-      </w:r>
-      <w:r>
-        <w:rPr>
-          <w:rFonts w:asciiTheme="majorHAnsi" w:hAnsiTheme="majorHAnsi" w:cstheme="majorBidi"/>
-        </w:rPr>
-        <w:t>, NCLOC, DCP</w:t>
-      </w:r>
-    </w:p>
-    <w:p>
-      <w:pPr>
-        <w:rPr>
-          <w:rFonts w:asciiTheme="majorHAnsi" w:hAnsiTheme="majorHAnsi" w:cstheme="majorBidi"/>
-        </w:rPr>
-      </w:pPr>
-      <w:r>
-        <w:rPr>
-          <w:rFonts w:asciiTheme="majorHAnsi" w:hAnsiTheme="majorHAnsi" w:cstheme="majorBidi"/>
+        <w:spacing w:after="160" w:line="259" w:lineRule="auto"/>
+        <w:rPr>
+          <w:rFonts w:ascii="Calibri Light" w:hAnsi="Calibri Light" w:eastAsia="Calibri Light" w:cs="Calibri Light"/>
+          <w:b w:val="0"/>
+          <w:bCs w:val="0"/>
+          <w:i w:val="0"/>
+          <w:iCs w:val="0"/>
+          <w:noProof w:val="0"/>
+          <w:sz w:val="22"/>
+          <w:szCs w:val="22"/>
+          <w:lang w:val="fr-CA"/>
+        </w:rPr>
+      </w:pPr>
+      <w:r>
+        <w:rPr>
+          <w:rFonts w:ascii="Calibri Light" w:hAnsi="Calibri Light" w:eastAsia="Calibri Light" w:cs="Calibri Light"/>
+          <w:b w:val="0"/>
+          <w:bCs w:val="0"/>
+          <w:i w:val="0"/>
+          <w:iCs w:val="0"/>
+          <w:noProof w:val="0"/>
+          <w:sz w:val="22"/>
+          <w:szCs w:val="22"/>
+          <w:lang w:val="fr-CA"/>
+        </w:rPr>
+        <w:t>Variables : Indépendantes : NoCom, NCLOC, DCP</w:t>
+      </w:r>
+    </w:p>
+    <w:p>
+      <w:pPr>
+        <w:spacing w:after="160" w:line="259" w:lineRule="auto"/>
+        <w:rPr>
+          <w:rFonts w:ascii="Calibri Light" w:hAnsi="Calibri Light" w:eastAsia="Calibri Light" w:cs="Calibri Light"/>
+          <w:b w:val="0"/>
+          <w:bCs w:val="0"/>
+          <w:i w:val="0"/>
+          <w:iCs w:val="0"/>
+          <w:noProof w:val="0"/>
+          <w:sz w:val="22"/>
+          <w:szCs w:val="22"/>
+          <w:lang w:val="fr-CA"/>
+        </w:rPr>
+      </w:pPr>
+      <w:r>
+        <w:rPr>
+          <w:rFonts w:ascii="Calibri Light" w:hAnsi="Calibri Light" w:eastAsia="Calibri Light" w:cs="Calibri Light"/>
+          <w:b w:val="0"/>
+          <w:bCs w:val="0"/>
+          <w:i w:val="0"/>
+          <w:iCs w:val="0"/>
+          <w:noProof w:val="0"/>
+          <w:sz w:val="22"/>
+          <w:szCs w:val="22"/>
+          <w:lang w:val="fr-CA"/>
         </w:rPr>
         <w:t>Sujets/Objets : Les classes</w:t>
       </w:r>
     </w:p>
     <w:p>
       <w:pPr>
-        <w:rPr>
-          <w:rFonts w:asciiTheme="majorHAnsi" w:hAnsiTheme="majorHAnsi" w:cstheme="majorBidi"/>
-        </w:rPr>
-      </w:pPr>
-      <w:r>
-        <w:rPr>
-          <w:rFonts w:asciiTheme="majorHAnsi" w:hAnsiTheme="majorHAnsi" w:cstheme="majorBidi"/>
-        </w:rPr>
-        <w:t>Procédure : Nous regardons la corrélation entre NoCom et NCLOC ainsi que la corrélation entre</w:t>
-      </w:r>
-      <w:r>
-        <w:rPr>
-          <w:rFonts w:asciiTheme="majorHAnsi" w:hAnsiTheme="majorHAnsi" w:cstheme="majorBidi"/>
-        </w:rPr>
-        <w:t xml:space="preserve"> NoCom et DCP pour chaque classe. </w:t>
-      </w:r>
-      <w:r>
-        <w:rPr>
-          <w:rFonts w:asciiTheme="majorHAnsi" w:hAnsiTheme="majorHAnsi" w:cstheme="majorBidi"/>
-        </w:rPr>
-        <w:t xml:space="preserve">Ces relations vont nous donner des pentes reliant notre de commits </w:t>
-      </w:r>
-      <w:r>
-        <w:rPr>
-          <w:rFonts w:asciiTheme="majorHAnsi" w:hAnsiTheme="majorHAnsi" w:cstheme="majorBidi"/>
-        </w:rPr>
-        <w:t>et la docu</w:t>
-      </w:r>
-      <w:r>
-        <w:rPr>
-          <w:rFonts w:asciiTheme="majorHAnsi" w:hAnsiTheme="majorHAnsi" w:cstheme="majorBidi"/>
-        </w:rPr>
-        <w:t xml:space="preserve">mentation. </w:t>
-      </w:r>
-      <w:r>
-        <w:rPr>
-          <w:rFonts w:asciiTheme="majorHAnsi" w:hAnsiTheme="majorHAnsi" w:cstheme="majorBidi"/>
-        </w:rPr>
-        <w:t>Si la pente</w:t>
-      </w:r>
-      <w:r>
-        <w:rPr>
-          <w:rFonts w:asciiTheme="majorHAnsi" w:hAnsiTheme="majorHAnsi" w:cstheme="majorBidi"/>
-        </w:rPr>
-        <w:t xml:space="preserve"> de la relation NoCom sur DCP</w:t>
-      </w:r>
-      <w:r>
-        <w:rPr>
-          <w:rFonts w:asciiTheme="majorHAnsi" w:hAnsiTheme="majorHAnsi" w:cstheme="majorBidi"/>
-        </w:rPr>
-        <w:t xml:space="preserve"> est positive alors </w:t>
-      </w:r>
-      <w:r>
-        <w:rPr>
-          <w:rFonts w:asciiTheme="majorHAnsi" w:hAnsiTheme="majorHAnsi" w:cstheme="majorBidi"/>
-        </w:rPr>
-        <w:t xml:space="preserve">le nombre de commentaires </w:t>
-      </w:r>
-      <w:r>
-        <w:rPr>
-          <w:rFonts w:asciiTheme="majorHAnsi" w:hAnsiTheme="majorHAnsi" w:cstheme="majorBidi"/>
-        </w:rPr>
-        <w:lastRenderedPageBreak/>
-        <w:t>augmente avec le nombre de commits et donc notre hypothèse sera vérifié</w:t>
-      </w:r>
-      <w:r>
-        <w:rPr>
-          <w:rFonts w:asciiTheme="majorHAnsi" w:hAnsiTheme="majorHAnsi" w:cstheme="majorBidi"/>
-        </w:rPr>
-        <w:t>e, sinon on l’hypothèse est fausse et la documentation n’est pas meilleure avec le nombre de modifications</w:t>
-      </w:r>
-      <w:r>
-        <w:rPr>
-          <w:rFonts w:asciiTheme="majorHAnsi" w:hAnsiTheme="majorHAnsi" w:cstheme="majorBidi"/>
-        </w:rPr>
-        <w:t>.</w:t>
-      </w:r>
-    </w:p>
-    <w:p>
-      <w:pPr>
-        <w:rPr>
-          <w:rFonts w:asciiTheme="majorHAnsi" w:hAnsiTheme="majorHAnsi" w:cstheme="majorBidi"/>
-        </w:rPr>
-      </w:pPr>
-      <w:r>
-        <w:rPr>
-          <w:rFonts w:asciiTheme="majorHAnsi" w:hAnsiTheme="majorHAnsi" w:cstheme="majorBidi"/>
-        </w:rPr>
-        <w:t>Menace à la validité : Dans notre cas particulier, peut-être que la manière dont les développeurs écrivent leurs commentaires peut nuire à nos résultats. Par exemple, si lors</w:t>
-      </w:r>
-      <w:r>
-        <w:rPr>
-          <w:rFonts w:asciiTheme="majorHAnsi" w:hAnsiTheme="majorHAnsi" w:cstheme="majorBidi"/>
-        </w:rPr>
-        <w:t xml:space="preserve"> de la création d’une nouvelle classe, ils écrivent ce qu’il reste à faire dans la classe, la manière dont ils ont prévu de le faire, ou n’importe q</w:t>
-      </w:r>
-      <w:r>
-        <w:rPr>
-          <w:rFonts w:asciiTheme="majorHAnsi" w:hAnsiTheme="majorHAnsi" w:cstheme="majorBidi"/>
-        </w:rPr>
-        <w:t>u’elle autre information</w:t>
-      </w:r>
-      <w:r>
-        <w:rPr>
-          <w:rFonts w:asciiTheme="majorHAnsi" w:hAnsiTheme="majorHAnsi" w:cstheme="majorBidi"/>
-        </w:rPr>
-        <w:t xml:space="preserve"> qui sera enlevés au fur et à mesure que la classe est modifiée. </w:t>
-      </w:r>
-    </w:p>
-    <w:p>
-      <w:pPr>
-        <w:rPr>
-          <w:rFonts w:asciiTheme="majorHAnsi" w:hAnsiTheme="majorHAnsi" w:cstheme="majorBidi"/>
-        </w:rPr>
-      </w:pPr>
-      <w:r>
-        <w:rPr>
-          <w:rFonts w:asciiTheme="majorHAnsi" w:hAnsiTheme="majorHAnsi" w:cstheme="majorBidi"/>
-        </w:rPr>
-        <w:t xml:space="preserve">Évaluation de l’hypothèse : En regardant les graphiques de la tâche 2, on voit que la pente </w:t>
-      </w:r>
-      <w:r>
-        <w:rPr>
-          <w:rFonts w:asciiTheme="majorHAnsi" w:hAnsiTheme="majorHAnsi" w:cstheme="majorBidi"/>
-        </w:rPr>
-        <w:t xml:space="preserve">du NoCom en fonction de DCP est négative. Cela veut dire qu’en générale, la moyenne de la quantité de documentation d’une classe diminue avec le nombre de modification de celle-ci. </w:t>
-      </w:r>
-      <w:r>
-        <w:rPr>
-          <w:rFonts w:asciiTheme="majorHAnsi" w:hAnsiTheme="majorHAnsi" w:cstheme="majorBidi"/>
-        </w:rPr>
-        <w:t xml:space="preserve">De plus, si on regarde le graphique numéro 1, on voit que le nombre de ligne de code par classe augmente avec le nombre de commits, </w:t>
-      </w:r>
-      <w:r>
-        <w:rPr>
-          <w:rFonts w:asciiTheme="majorHAnsi" w:hAnsiTheme="majorHAnsi" w:cstheme="majorBidi"/>
-        </w:rPr>
-        <w:t>ce qui est logique. A</w:t>
-      </w:r>
-      <w:r>
-        <w:rPr>
-          <w:rFonts w:asciiTheme="majorHAnsi" w:hAnsiTheme="majorHAnsi" w:cstheme="majorBidi"/>
-        </w:rPr>
-        <w:t xml:space="preserve">lors si on prend on considération </w:t>
-      </w:r>
-      <w:r>
-        <w:rPr>
-          <w:rFonts w:asciiTheme="majorHAnsi" w:hAnsiTheme="majorHAnsi" w:cstheme="majorBidi"/>
-        </w:rPr>
-        <w:t xml:space="preserve">nos données analysées, on peut </w:t>
-      </w:r>
-      <w:r>
-        <w:rPr>
-          <w:rFonts w:asciiTheme="majorHAnsi" w:hAnsiTheme="majorHAnsi" w:cstheme="majorBidi"/>
-        </w:rPr>
-        <w:t>réfuter</w:t>
-      </w:r>
-      <w:r>
-        <w:rPr>
-          <w:rFonts w:asciiTheme="majorHAnsi" w:hAnsiTheme="majorHAnsi" w:cstheme="majorBidi"/>
-        </w:rPr>
-        <w:t xml:space="preserve"> la véracité de notre hypothèse car les classes avec plus</w:t>
-      </w:r>
-      <w:r>
-        <w:rPr>
-          <w:rFonts w:asciiTheme="majorHAnsi" w:hAnsiTheme="majorHAnsi" w:cstheme="majorBidi"/>
-        </w:rPr>
-        <w:t xml:space="preserve"> de 10 commits</w:t>
-      </w:r>
-      <w:r>
-        <w:rPr>
-          <w:rFonts w:asciiTheme="majorHAnsi" w:hAnsiTheme="majorHAnsi" w:cstheme="majorBidi"/>
-        </w:rPr>
-        <w:t xml:space="preserve"> n’ont pas plus de doc</w:t>
-      </w:r>
-      <w:r>
-        <w:rPr>
-          <w:rFonts w:asciiTheme="majorHAnsi" w:hAnsiTheme="majorHAnsi" w:cstheme="majorBidi"/>
-        </w:rPr>
-        <w:t>umentation que les autres.</w:t>
-      </w:r>
-      <w:r>
-        <w:rPr>
-          <w:rFonts w:asciiTheme="majorHAnsi" w:hAnsiTheme="majorHAnsi" w:cstheme="majorBidi"/>
-        </w:rPr>
-        <w:t xml:space="preserve"> </w:t>
-      </w:r>
-    </w:p>
-    <w:p>
-      <w:pPr>
-        <w:rPr>
-          <w:rFonts w:asciiTheme="majorHAnsi" w:hAnsiTheme="majorHAnsi" w:cstheme="majorBidi"/>
-        </w:rPr>
-      </w:pPr>
-      <w:r>
-        <w:rPr>
-          <w:rFonts w:asciiTheme="majorHAnsi" w:hAnsiTheme="majorHAnsi" w:cstheme="majorBidi"/>
-        </w:rPr>
-        <w:t>Notre conclusion est la suivante : Les classes qui ont été modifiées plus de 10</w:t>
-      </w:r>
-      <w:r>
-        <w:rPr>
-          <w:rFonts w:asciiTheme="majorHAnsi" w:hAnsiTheme="majorHAnsi" w:cstheme="majorBidi"/>
-        </w:rPr>
-        <w:t xml:space="preserve"> fois ne sont pas mieux commentées que celles qui ont été modifiées moins de 10 fois.</w:t>
-      </w:r>
-      <w:r>
-        <w:rPr>
-          <w:rFonts w:asciiTheme="majorHAnsi" w:hAnsiTheme="majorHAnsi" w:cstheme="majorBidi"/>
-        </w:rPr>
-        <w:t xml:space="preserve"> </w:t>
-      </w:r>
-      <w:r>
-        <w:rPr>
-          <w:rFonts w:asciiTheme="majorHAnsi" w:hAnsiTheme="majorHAnsi" w:cstheme="majorBidi"/>
-        </w:rPr>
-        <w:t xml:space="preserve"> </w:t>
+        <w:spacing w:after="160" w:line="259" w:lineRule="auto"/>
+        <w:rPr>
+          <w:rFonts w:ascii="Calibri Light" w:hAnsi="Calibri Light" w:eastAsia="Calibri Light" w:cs="Calibri Light"/>
+          <w:b w:val="0"/>
+          <w:bCs w:val="0"/>
+          <w:i w:val="0"/>
+          <w:iCs w:val="0"/>
+          <w:noProof w:val="0"/>
+          <w:sz w:val="22"/>
+          <w:szCs w:val="22"/>
+          <w:lang w:val="fr-CA"/>
+        </w:rPr>
+      </w:pPr>
+      <w:r>
+        <w:rPr>
+          <w:rFonts w:ascii="Calibri Light" w:hAnsi="Calibri Light" w:eastAsia="Calibri Light" w:cs="Calibri Light"/>
+          <w:b w:val="0"/>
+          <w:bCs w:val="0"/>
+          <w:i w:val="0"/>
+          <w:iCs w:val="0"/>
+          <w:noProof w:val="0"/>
+          <w:sz w:val="22"/>
+          <w:szCs w:val="22"/>
+          <w:lang w:val="fr-CA"/>
+        </w:rPr>
+        <w:t>Procédure : Nous regardons la corrélation entre NoCom et NCLOC ainsi que la corrélation entre NoCom et DCP pour chaque classe. Ces relations vont nous donner des pentes reliant notre de commits et la documentation. Si la pente de la relation NoCom sur DCP est positive alors le nombre de commentaires augmente avec le nombre de commits et donc notre hypothèse sera vérifiée, sinon on l’hypothèse est fausse et la documentation n’est pas meilleure avec le nombre de modifications.</w:t>
+      </w:r>
+    </w:p>
+    <w:p>
+      <w:pPr>
+        <w:spacing w:after="160" w:line="259" w:lineRule="auto"/>
+        <w:rPr>
+          <w:rFonts w:ascii="Calibri Light" w:hAnsi="Calibri Light" w:eastAsia="Calibri Light" w:cs="Calibri Light"/>
+          <w:b w:val="0"/>
+          <w:bCs w:val="0"/>
+          <w:i w:val="0"/>
+          <w:iCs w:val="0"/>
+          <w:noProof w:val="0"/>
+          <w:sz w:val="22"/>
+          <w:szCs w:val="22"/>
+          <w:lang w:val="fr-CA"/>
+        </w:rPr>
+      </w:pPr>
+      <w:r>
+        <w:rPr>
+          <w:rFonts w:ascii="Calibri Light" w:hAnsi="Calibri Light" w:eastAsia="Calibri Light" w:cs="Calibri Light"/>
+          <w:b w:val="0"/>
+          <w:bCs w:val="0"/>
+          <w:i w:val="0"/>
+          <w:iCs w:val="0"/>
+          <w:noProof w:val="0"/>
+          <w:sz w:val="22"/>
+          <w:szCs w:val="22"/>
+          <w:lang w:val="fr-CA"/>
+        </w:rPr>
+        <w:t xml:space="preserve">Menace à la validité : Dans notre cas particulier, peut-être que la manière dont les développeurs écrivent leurs commentaires peut nuire à nos résultats. Par exemple, si lors de la création d’une nouvelle classe, ils écrivent ce qu’il reste à faire dans la classe, la manière dont ils ont prévu de le faire, ou n’importe qu’elle autre information qui sera enlevés au fur et à mesure que la classe est modifiée. </w:t>
+      </w:r>
+    </w:p>
+    <w:p>
+      <w:pPr>
+        <w:spacing w:after="160" w:line="259" w:lineRule="auto"/>
+        <w:rPr>
+          <w:rFonts w:ascii="Calibri Light" w:hAnsi="Calibri Light" w:eastAsia="Calibri Light" w:cs="Calibri Light"/>
+          <w:b w:val="0"/>
+          <w:bCs w:val="0"/>
+          <w:i w:val="0"/>
+          <w:iCs w:val="0"/>
+          <w:noProof w:val="0"/>
+          <w:sz w:val="22"/>
+          <w:szCs w:val="22"/>
+          <w:lang w:val="fr-CA"/>
+        </w:rPr>
+      </w:pPr>
+      <w:r>
+        <w:rPr>
+          <w:rFonts w:ascii="Calibri Light" w:hAnsi="Calibri Light" w:eastAsia="Calibri Light" w:cs="Calibri Light"/>
+          <w:b w:val="0"/>
+          <w:bCs w:val="0"/>
+          <w:i w:val="0"/>
+          <w:iCs w:val="0"/>
+          <w:noProof w:val="0"/>
+          <w:sz w:val="22"/>
+          <w:szCs w:val="22"/>
+          <w:lang w:val="fr-CA"/>
+        </w:rPr>
+        <w:t xml:space="preserve">Évaluation de l’hypothèse : En regardant les graphiques de la tâche 2, on voit que la pente du NoCom en fonction de DCP est négative. Cela veut dire qu’en générale, la moyenne de la quantité de documentation d’une classe diminue avec le nombre de modification de celle-ci. De plus, si on regarde le graphique numéro 1, on voit que le nombre de ligne de code par classe augmente avec le nombre de commits, ce qui est logique. Alors si on prend on considération nos données analysées, on peut réfuter la véracité de notre hypothèse car les classes avec plus de 10 commits n’ont pas plus de documentation que les autres. </w:t>
+      </w:r>
+    </w:p>
+    <w:p>
+      <w:pPr>
+        <w:pStyle w:val="Normal"/>
+      </w:pPr>
+      <w:r>
+        <w:rPr>
+          <w:rFonts w:ascii="Calibri Light" w:hAnsi="Calibri Light" w:eastAsia="Calibri Light" w:cs="Calibri Light"/>
+          <w:b w:val="0"/>
+          <w:bCs w:val="0"/>
+          <w:i w:val="0"/>
+          <w:iCs w:val="0"/>
+          <w:noProof w:val="0"/>
+          <w:sz w:val="22"/>
+          <w:szCs w:val="22"/>
+          <w:lang w:val="fr-CA"/>
+        </w:rPr>
+        <w:t>Notre conclusion est la suivante : Les classes qui ont été modifiées plus de 10 fois ne sont pas mieux commentées que celles qui ont été modifiées moins de 10 fois.</w:t>
       </w:r>
     </w:p>
     <w:p>
@@ -1224,7 +1179,7 @@
       </w:pPr>
     </w:p>
     <w:sectPr>
-      <w:pgSz w:w="12240" w:h="15840"/>
+      <w:pgSz w:w="12240" w:h="15840" w:orient="portrait"/>
       <w:pgMar w:top="1440" w:right="1440" w:bottom="1440" w:left="1440" w:header="708" w:footer="708" w:gutter="0"/>
       <w:cols w:space="708"/>
       <w:docGrid w:linePitch="360"/>
@@ -1331,11 +1286,11 @@
 </file>
 
 <file path=word/styles.xml><?xml version="1.0" encoding="utf-8"?>
-<w:styles xmlns:mc="http://schemas.openxmlformats.org/markup-compatibility/2006" xmlns:r="http://schemas.openxmlformats.org/officeDocument/2006/relationships" xmlns:w="http://schemas.openxmlformats.org/wordprocessingml/2006/main" xmlns:w14="http://schemas.microsoft.com/office/word/2010/wordml" xmlns:w15="http://schemas.microsoft.com/office/word/2012/wordml" xmlns:w16cex="http://schemas.microsoft.com/office/word/2018/wordml/cex" xmlns:w16cid="http://schemas.microsoft.com/office/word/2016/wordml/cid" xmlns:w16="http://schemas.microsoft.com/office/word/2018/wordml" xmlns:w16sdtdh="http://schemas.microsoft.com/office/word/2020/wordml/sdtdatahash" xmlns:w16se="http://schemas.microsoft.com/office/word/2015/wordml/symex" mc:Ignorable="w14 w15 w16se w16cid w16 w16cex w16sdtdh">
+<w:styles xmlns:wp14="http://schemas.microsoft.com/office/word/2010/wordprocessingDrawing" xmlns:mc="http://schemas.openxmlformats.org/markup-compatibility/2006" xmlns:r="http://schemas.openxmlformats.org/officeDocument/2006/relationships" xmlns:w="http://schemas.openxmlformats.org/wordprocessingml/2006/main" xmlns:w14="http://schemas.microsoft.com/office/word/2010/wordml" xmlns:w15="http://schemas.microsoft.com/office/word/2012/wordml" xmlns:w16cex="http://schemas.microsoft.com/office/word/2018/wordml/cex" xmlns:w16cid="http://schemas.microsoft.com/office/word/2016/wordml/cid" xmlns:w16="http://schemas.microsoft.com/office/word/2018/wordml" xmlns:w16sdtdh="http://schemas.microsoft.com/office/word/2020/wordml/sdtdatahash" xmlns:w16se="http://schemas.microsoft.com/office/word/2015/wordml/symex" mc:Ignorable="w14 w15 w16se w16cid w16 w16cex w16sdtdh wp14">
   <w:docDefaults>
     <w:rPrDefault>
       <w:rPr>
-        <w:rFonts w:asciiTheme="minorHAnsi" w:eastAsiaTheme="minorHAnsi" w:hAnsiTheme="minorHAnsi" w:cstheme="minorBidi"/>
+        <w:rFonts w:asciiTheme="minorHAnsi" w:hAnsiTheme="minorHAnsi" w:eastAsiaTheme="minorHAnsi" w:cstheme="minorBidi"/>
         <w:sz w:val="22"/>
         <w:szCs w:val="22"/>
         <w:lang w:val="fr-CA" w:eastAsia="en-US" w:bidi="ar-SA"/>
@@ -1350,14 +1305,14 @@
   <w:latentStyles w:defLockedState="0" w:defUIPriority="99" w:defSemiHidden="0" w:defUnhideWhenUsed="0" w:defQFormat="0" w:count="376">
     <w:lsdException w:name="Normal" w:uiPriority="0" w:qFormat="1"/>
     <w:lsdException w:name="heading 1" w:uiPriority="9" w:qFormat="1"/>
-    <w:lsdException w:name="heading 2" w:semiHidden="1" w:uiPriority="9" w:unhideWhenUsed="1" w:qFormat="1"/>
-    <w:lsdException w:name="heading 3" w:semiHidden="1" w:uiPriority="9" w:unhideWhenUsed="1" w:qFormat="1"/>
-    <w:lsdException w:name="heading 4" w:semiHidden="1" w:uiPriority="9" w:unhideWhenUsed="1" w:qFormat="1"/>
-    <w:lsdException w:name="heading 5" w:semiHidden="1" w:uiPriority="9" w:unhideWhenUsed="1" w:qFormat="1"/>
-    <w:lsdException w:name="heading 6" w:semiHidden="1" w:uiPriority="9" w:unhideWhenUsed="1" w:qFormat="1"/>
-    <w:lsdException w:name="heading 7" w:semiHidden="1" w:uiPriority="9" w:unhideWhenUsed="1" w:qFormat="1"/>
-    <w:lsdException w:name="heading 8" w:semiHidden="1" w:uiPriority="9" w:unhideWhenUsed="1" w:qFormat="1"/>
-    <w:lsdException w:name="heading 9" w:semiHidden="1" w:uiPriority="9" w:unhideWhenUsed="1" w:qFormat="1"/>
+    <w:lsdException w:name="heading 2" w:uiPriority="9" w:semiHidden="1" w:unhideWhenUsed="1" w:qFormat="1"/>
+    <w:lsdException w:name="heading 3" w:uiPriority="9" w:semiHidden="1" w:unhideWhenUsed="1" w:qFormat="1"/>
+    <w:lsdException w:name="heading 4" w:uiPriority="9" w:semiHidden="1" w:unhideWhenUsed="1" w:qFormat="1"/>
+    <w:lsdException w:name="heading 5" w:uiPriority="9" w:semiHidden="1" w:unhideWhenUsed="1" w:qFormat="1"/>
+    <w:lsdException w:name="heading 6" w:uiPriority="9" w:semiHidden="1" w:unhideWhenUsed="1" w:qFormat="1"/>
+    <w:lsdException w:name="heading 7" w:uiPriority="9" w:semiHidden="1" w:unhideWhenUsed="1" w:qFormat="1"/>
+    <w:lsdException w:name="heading 8" w:uiPriority="9" w:semiHidden="1" w:unhideWhenUsed="1" w:qFormat="1"/>
+    <w:lsdException w:name="heading 9" w:uiPriority="9" w:semiHidden="1" w:unhideWhenUsed="1" w:qFormat="1"/>
     <w:lsdException w:name="index 1" w:semiHidden="1" w:unhideWhenUsed="1"/>
     <w:lsdException w:name="index 2" w:semiHidden="1" w:unhideWhenUsed="1"/>
     <w:lsdException w:name="index 3" w:semiHidden="1" w:unhideWhenUsed="1"/>
@@ -1367,22 +1322,22 @@
     <w:lsdException w:name="index 7" w:semiHidden="1" w:unhideWhenUsed="1"/>
     <w:lsdException w:name="index 8" w:semiHidden="1" w:unhideWhenUsed="1"/>
     <w:lsdException w:name="index 9" w:semiHidden="1" w:unhideWhenUsed="1"/>
-    <w:lsdException w:name="toc 1" w:semiHidden="1" w:uiPriority="39" w:unhideWhenUsed="1"/>
-    <w:lsdException w:name="toc 2" w:semiHidden="1" w:uiPriority="39" w:unhideWhenUsed="1"/>
-    <w:lsdException w:name="toc 3" w:semiHidden="1" w:uiPriority="39" w:unhideWhenUsed="1"/>
-    <w:lsdException w:name="toc 4" w:semiHidden="1" w:uiPriority="39" w:unhideWhenUsed="1"/>
-    <w:lsdException w:name="toc 5" w:semiHidden="1" w:uiPriority="39" w:unhideWhenUsed="1"/>
-    <w:lsdException w:name="toc 6" w:semiHidden="1" w:uiPriority="39" w:unhideWhenUsed="1"/>
-    <w:lsdException w:name="toc 7" w:semiHidden="1" w:uiPriority="39" w:unhideWhenUsed="1"/>
-    <w:lsdException w:name="toc 8" w:semiHidden="1" w:uiPriority="39" w:unhideWhenUsed="1"/>
-    <w:lsdException w:name="toc 9" w:semiHidden="1" w:uiPriority="39" w:unhideWhenUsed="1"/>
+    <w:lsdException w:name="toc 1" w:uiPriority="39" w:semiHidden="1" w:unhideWhenUsed="1"/>
+    <w:lsdException w:name="toc 2" w:uiPriority="39" w:semiHidden="1" w:unhideWhenUsed="1"/>
+    <w:lsdException w:name="toc 3" w:uiPriority="39" w:semiHidden="1" w:unhideWhenUsed="1"/>
+    <w:lsdException w:name="toc 4" w:uiPriority="39" w:semiHidden="1" w:unhideWhenUsed="1"/>
+    <w:lsdException w:name="toc 5" w:uiPriority="39" w:semiHidden="1" w:unhideWhenUsed="1"/>
+    <w:lsdException w:name="toc 6" w:uiPriority="39" w:semiHidden="1" w:unhideWhenUsed="1"/>
+    <w:lsdException w:name="toc 7" w:uiPriority="39" w:semiHidden="1" w:unhideWhenUsed="1"/>
+    <w:lsdException w:name="toc 8" w:uiPriority="39" w:semiHidden="1" w:unhideWhenUsed="1"/>
+    <w:lsdException w:name="toc 9" w:uiPriority="39" w:semiHidden="1" w:unhideWhenUsed="1"/>
     <w:lsdException w:name="Normal Indent" w:semiHidden="1" w:unhideWhenUsed="1"/>
     <w:lsdException w:name="footnote text" w:semiHidden="1" w:unhideWhenUsed="1"/>
     <w:lsdException w:name="annotation text" w:semiHidden="1" w:unhideWhenUsed="1"/>
     <w:lsdException w:name="header" w:semiHidden="1" w:unhideWhenUsed="1"/>
     <w:lsdException w:name="footer" w:semiHidden="1" w:unhideWhenUsed="1"/>
     <w:lsdException w:name="index heading" w:semiHidden="1" w:unhideWhenUsed="1"/>
-    <w:lsdException w:name="caption" w:semiHidden="1" w:uiPriority="35" w:unhideWhenUsed="1" w:qFormat="1"/>
+    <w:lsdException w:name="caption" w:uiPriority="35" w:semiHidden="1" w:unhideWhenUsed="1" w:qFormat="1"/>
     <w:lsdException w:name="table of figures" w:semiHidden="1" w:unhideWhenUsed="1"/>
     <w:lsdException w:name="envelope address" w:semiHidden="1" w:unhideWhenUsed="1"/>
     <w:lsdException w:name="envelope return" w:semiHidden="1" w:unhideWhenUsed="1"/>
@@ -1413,7 +1368,7 @@
     <w:lsdException w:name="Title" w:uiPriority="10" w:qFormat="1"/>
     <w:lsdException w:name="Closing" w:semiHidden="1" w:unhideWhenUsed="1"/>
     <w:lsdException w:name="Signature" w:semiHidden="1" w:unhideWhenUsed="1"/>
-    <w:lsdException w:name="Default Paragraph Font" w:semiHidden="1" w:uiPriority="1" w:unhideWhenUsed="1"/>
+    <w:lsdException w:name="Default Paragraph Font" w:uiPriority="1" w:semiHidden="1" w:unhideWhenUsed="1"/>
     <w:lsdException w:name="Body Text" w:semiHidden="1" w:unhideWhenUsed="1"/>
     <w:lsdException w:name="Body Text Indent" w:semiHidden="1" w:unhideWhenUsed="1"/>
     <w:lsdException w:name="List Continue" w:semiHidden="1" w:unhideWhenUsed="1"/>
@@ -1613,8 +1568,8 @@
     <w:lsdException w:name="Subtle Reference" w:uiPriority="31" w:qFormat="1"/>
     <w:lsdException w:name="Intense Reference" w:uiPriority="32" w:qFormat="1"/>
     <w:lsdException w:name="Book Title" w:uiPriority="33" w:qFormat="1"/>
-    <w:lsdException w:name="Bibliography" w:semiHidden="1" w:uiPriority="37" w:unhideWhenUsed="1"/>
-    <w:lsdException w:name="TOC Heading" w:semiHidden="1" w:uiPriority="39" w:unhideWhenUsed="1" w:qFormat="1"/>
+    <w:lsdException w:name="Bibliography" w:uiPriority="37" w:semiHidden="1" w:unhideWhenUsed="1"/>
+    <w:lsdException w:name="TOC Heading" w:uiPriority="39" w:semiHidden="1" w:unhideWhenUsed="1" w:qFormat="1"/>
     <w:lsdException w:name="Plain Table 1" w:uiPriority="41"/>
     <w:lsdException w:name="Plain Table 2" w:uiPriority="42"/>
     <w:lsdException w:name="Plain Table 3" w:uiPriority="43"/>
@@ -1725,17 +1680,17 @@
     <w:lsdException w:name="Unresolved Mention" w:semiHidden="1" w:unhideWhenUsed="1"/>
     <w:lsdException w:name="Smart Link" w:semiHidden="1" w:unhideWhenUsed="1"/>
   </w:latentStyles>
-  <w:style w:type="paragraph" w:default="1" w:styleId="Normal">
+  <w:style w:type="paragraph" w:styleId="Normal" w:default="1">
     <w:name w:val="Normal"/>
     <w:qFormat/>
   </w:style>
-  <w:style w:type="character" w:default="1" w:styleId="Policepardfaut">
+  <w:style w:type="character" w:styleId="Policepardfaut" w:default="1">
     <w:name w:val="Default Paragraph Font"/>
     <w:uiPriority w:val="1"/>
     <w:semiHidden/>
     <w:unhideWhenUsed/>
   </w:style>
-  <w:style w:type="table" w:default="1" w:styleId="TableauNormal">
+  <w:style w:type="table" w:styleId="TableauNormal" w:default="1">
     <w:name w:val="Normal Table"/>
     <w:uiPriority w:val="99"/>
     <w:semiHidden/>
@@ -1750,7 +1705,7 @@
       </w:tblCellMar>
     </w:tblPr>
   </w:style>
-  <w:style w:type="numbering" w:default="1" w:styleId="Aucuneliste">
+  <w:style w:type="numbering" w:styleId="Aucuneliste" w:default="1">
     <w:name w:val="No List"/>
     <w:uiPriority w:val="99"/>
     <w:semiHidden/>

</xml_diff>